<commit_message>
Requirements has been pushed for Thomas/Andrew
</commit_message>
<xml_diff>
--- a/Documentation/Requirements.docx
+++ b/Documentation/Requirements.docx
@@ -57,12 +57,36 @@
         <w:t>.</w:t>
       </w:r>
       <w:r>
-        <w:t xml:space="preserve"> Output can be sent to devices, Web API’s, and a UI/GUI. The server will provide analytic</w:t>
-      </w:r>
+        <w:t xml:space="preserve"> Output can be sent to devices, Web API’s, and a UI/GUI. </w:t>
+      </w:r>
+    </w:p>
+    <w:p>
       <w:bookmarkStart w:id="0" w:name="_GoBack"/>
       <w:bookmarkEnd w:id="0"/>
       <w:r>
-        <w:t>al</w:t>
+        <w:t xml:space="preserve">The server </w:t>
+      </w:r>
+      <w:r>
+        <w:t xml:space="preserve">must communicate via </w:t>
+      </w:r>
+      <w:proofErr w:type="spellStart"/>
+      <w:r>
+        <w:t>wifi</w:t>
+      </w:r>
+      <w:proofErr w:type="spellEnd"/>
+      <w:r>
+        <w:t xml:space="preserve"> with connected devices, the devices can be setup</w:t>
+      </w:r>
+      <w:r>
+        <w:t xml:space="preserve"> to the server via direct </w:t>
+      </w:r>
+      <w:proofErr w:type="spellStart"/>
+      <w:r>
+        <w:t>usb</w:t>
+      </w:r>
+      <w:proofErr w:type="spellEnd"/>
+      <w:r>
+        <w:t xml:space="preserve"> connection.</w:t>
       </w:r>
     </w:p>
     <w:p>

</xml_diff>